<commit_message>
Upload Final Draft of Documentation
</commit_message>
<xml_diff>
--- a/Mining E-Commerce Transaction Data for Fraud Detection An Analytical Approach.docx
+++ b/Mining E-Commerce Transaction Data for Fraud Detection An Analytical Approach.docx
@@ -191,6 +191,7 @@
     <w:p>
       <w:pPr>
         <w:spacing w:line="480" w:lineRule="auto"/>
+        <w:ind w:firstLine="720"/>
         <w:rPr>
           <w:rFonts w:ascii="Times New Roman" w:hAnsi="Times New Roman" w:cs="Times New Roman"/>
           <w:sz w:val="24"/>
@@ -275,15 +276,23 @@
           <w:sz w:val="24"/>
           <w:szCs w:val="24"/>
         </w:rPr>
-        <w:t xml:space="preserve">dentify key attributes and frequent patterns linked to fraudulent activity. These findings will reveal essential factors such as account age, time of the day, and transaction amount that contribute to the likelihood of fraud. Using these results, we propose a predictive model that improves fraud detection accuracy to prevent fraud early on. This study provides actionable insights for enhancing e-commerce </w:t>
-      </w:r>
-      <w:r>
-        <w:rPr>
-          <w:rFonts w:ascii="Times New Roman" w:hAnsi="Times New Roman" w:cs="Times New Roman"/>
-          <w:sz w:val="24"/>
-          <w:szCs w:val="24"/>
-        </w:rPr>
-        <w:t>fraud detection systems, with potential applications in real-time transaction monitoring and risk assessment.</w:t>
+        <w:t xml:space="preserve">dentify key attributes and frequent patterns linked to fraudulent activity. These findings will reveal essential factors such as account age, time of the day, and transaction amount </w:t>
+      </w:r>
+      <w:r>
+        <w:rPr>
+          <w:rFonts w:ascii="Times New Roman" w:hAnsi="Times New Roman" w:cs="Times New Roman"/>
+          <w:sz w:val="24"/>
+          <w:szCs w:val="24"/>
+        </w:rPr>
+        <w:t>contributing</w:t>
+      </w:r>
+      <w:r>
+        <w:rPr>
+          <w:rFonts w:ascii="Times New Roman" w:hAnsi="Times New Roman" w:cs="Times New Roman"/>
+          <w:sz w:val="24"/>
+          <w:szCs w:val="24"/>
+        </w:rPr>
+        <w:t xml:space="preserve"> to the likelihood of fraud. Using these results, we propose a predictive model that improves fraud detection accuracy to prevent fraud early on. This study provides actionable insights for enhancing e-commerce fraud detection systems, with potential applications in real-time transaction monitoring and risk assessment.</w:t>
       </w:r>
     </w:p>
     <w:p>
@@ -349,7 +358,7 @@
           <w:sz w:val="24"/>
           <w:szCs w:val="24"/>
         </w:rPr>
-        <w:t>Transact fraud has become more sophisticated in the digital age using newer advanced tools</w:t>
+        <w:t>Using newer advanced tools, transaction fraud has become more sophisticated in the digital age</w:t>
       </w:r>
       <w:r>
         <w:rPr>
@@ -381,7 +390,31 @@
           <w:sz w:val="24"/>
           <w:szCs w:val="24"/>
         </w:rPr>
-        <w:t xml:space="preserve"> when two Greek sea merchants, Hegestratos and Zenosthemis, committed insurance fraud (Insert Citation Here from Fraud.com). There are many common fraud types; however, this paper will focus on fraudulent </w:t>
+        <w:t xml:space="preserve"> when two Greek sea merchants, Hegestratos and Zenosthemis, committed insurance fraud </w:t>
+      </w:r>
+      <w:r>
+        <w:rPr>
+          <w:rFonts w:ascii="Times New Roman" w:hAnsi="Times New Roman" w:cs="Times New Roman"/>
+          <w:sz w:val="24"/>
+          <w:szCs w:val="24"/>
+        </w:rPr>
+        <w:t>(International, 2022)</w:t>
+      </w:r>
+      <w:r>
+        <w:rPr>
+          <w:rFonts w:ascii="Times New Roman" w:hAnsi="Times New Roman" w:cs="Times New Roman"/>
+          <w:sz w:val="24"/>
+          <w:szCs w:val="24"/>
+        </w:rPr>
+        <w:t xml:space="preserve">. </w:t>
+      </w:r>
+      <w:r>
+        <w:rPr>
+          <w:rFonts w:ascii="Times New Roman" w:hAnsi="Times New Roman" w:cs="Times New Roman"/>
+          <w:sz w:val="24"/>
+          <w:szCs w:val="24"/>
+        </w:rPr>
+        <w:t xml:space="preserve">There are many common fraud types; however, this paper will focus on fraudulent </w:t>
       </w:r>
       <w:r>
         <w:rPr>
@@ -405,23 +438,16 @@
           <w:sz w:val="24"/>
           <w:szCs w:val="24"/>
         </w:rPr>
-        <w:t xml:space="preserve">an </w:t>
-      </w:r>
-      <w:r>
-        <w:rPr>
-          <w:rFonts w:ascii="Times New Roman" w:hAnsi="Times New Roman" w:cs="Times New Roman"/>
-          <w:sz w:val="24"/>
-          <w:szCs w:val="24"/>
-        </w:rPr>
-        <w:t>unauthorized</w:t>
-      </w:r>
-      <w:r>
-        <w:rPr>
-          <w:rFonts w:ascii="Times New Roman" w:hAnsi="Times New Roman" w:cs="Times New Roman"/>
-          <w:sz w:val="24"/>
-          <w:szCs w:val="24"/>
-        </w:rPr>
-        <w:t xml:space="preserve"> or illegal activity involving the use of payment instruments or financial systems – typically </w:t>
+        <w:t xml:space="preserve">an unauthorized or illegal activity involving the use of payment instruments or financial systems – </w:t>
+      </w:r>
+      <w:r>
+        <w:rPr>
+          <w:rFonts w:ascii="Times New Roman" w:hAnsi="Times New Roman" w:cs="Times New Roman"/>
+          <w:sz w:val="24"/>
+          <w:szCs w:val="24"/>
+        </w:rPr>
+        <w:lastRenderedPageBreak/>
+        <w:t xml:space="preserve">typically </w:t>
       </w:r>
       <w:r>
         <w:rPr>
@@ -437,40 +463,47 @@
           <w:sz w:val="24"/>
           <w:szCs w:val="24"/>
         </w:rPr>
-        <w:t xml:space="preserve"> money, goods, or services – without proper consent or </w:t>
-      </w:r>
-      <w:r>
-        <w:rPr>
-          <w:rFonts w:ascii="Times New Roman" w:hAnsi="Times New Roman" w:cs="Times New Roman"/>
-          <w:sz w:val="24"/>
-          <w:szCs w:val="24"/>
-        </w:rPr>
-        <w:t>authorization</w:t>
-      </w:r>
-      <w:r>
-        <w:rPr>
-          <w:rFonts w:ascii="Times New Roman" w:hAnsi="Times New Roman" w:cs="Times New Roman"/>
-          <w:sz w:val="24"/>
-          <w:szCs w:val="24"/>
-        </w:rPr>
-        <w:t xml:space="preserve"> </w:t>
-      </w:r>
-      <w:r>
-        <w:rPr>
-          <w:rFonts w:ascii="Times New Roman" w:hAnsi="Times New Roman" w:cs="Times New Roman"/>
-          <w:sz w:val="24"/>
-          <w:szCs w:val="24"/>
-        </w:rPr>
-        <w:lastRenderedPageBreak/>
-        <w:t>from the account holder. This type of transaction often involves identity theft, stolen payment information or deception, and is intended to deceive and cause financial harm to the account holder, business, or financial institution.</w:t>
-      </w:r>
-      <w:r>
-        <w:rPr>
-          <w:rFonts w:ascii="Times New Roman" w:hAnsi="Times New Roman" w:cs="Times New Roman"/>
-          <w:sz w:val="24"/>
-          <w:szCs w:val="24"/>
-        </w:rPr>
-        <w:t xml:space="preserve">” (Insert Citation Here from Stipe). </w:t>
+        <w:t xml:space="preserve"> money, goods, or services – without proper consent or authorization from the account holder. This type of transaction often involves identity theft, stolen payment information</w:t>
+      </w:r>
+      <w:r>
+        <w:rPr>
+          <w:rFonts w:ascii="Times New Roman" w:hAnsi="Times New Roman" w:cs="Times New Roman"/>
+          <w:sz w:val="24"/>
+          <w:szCs w:val="24"/>
+        </w:rPr>
+        <w:t>,</w:t>
+      </w:r>
+      <w:r>
+        <w:rPr>
+          <w:rFonts w:ascii="Times New Roman" w:hAnsi="Times New Roman" w:cs="Times New Roman"/>
+          <w:sz w:val="24"/>
+          <w:szCs w:val="24"/>
+        </w:rPr>
+        <w:t xml:space="preserve"> or deception, and is intended to deceive and cause financial harm to the account holder, business, or financial institution.</w:t>
+      </w:r>
+      <w:r>
+        <w:rPr>
+          <w:rFonts w:ascii="Times New Roman" w:hAnsi="Times New Roman" w:cs="Times New Roman"/>
+          <w:sz w:val="24"/>
+          <w:szCs w:val="24"/>
+        </w:rPr>
+        <w:t xml:space="preserve">” </w:t>
+      </w:r>
+      <w:r>
+        <w:rPr>
+          <w:rFonts w:ascii="Times New Roman" w:hAnsi="Times New Roman" w:cs="Times New Roman"/>
+          <w:sz w:val="24"/>
+          <w:szCs w:val="24"/>
+        </w:rPr>
+        <w:t>(2023)</w:t>
+      </w:r>
+      <w:r>
+        <w:rPr>
+          <w:rFonts w:ascii="Times New Roman" w:hAnsi="Times New Roman" w:cs="Times New Roman"/>
+          <w:sz w:val="24"/>
+          <w:szCs w:val="24"/>
+        </w:rPr>
+        <w:t>.</w:t>
       </w:r>
     </w:p>
     <w:p>
@@ -505,7 +538,23 @@
           <w:sz w:val="24"/>
           <w:szCs w:val="24"/>
         </w:rPr>
-        <w:t xml:space="preserve"> the techniques used to detect them. </w:t>
+        <w:t xml:space="preserve"> the techniques used to detect </w:t>
+      </w:r>
+      <w:r>
+        <w:rPr>
+          <w:rFonts w:ascii="Times New Roman" w:hAnsi="Times New Roman" w:cs="Times New Roman"/>
+          <w:sz w:val="24"/>
+          <w:szCs w:val="24"/>
+        </w:rPr>
+        <w:t>it</w:t>
+      </w:r>
+      <w:r>
+        <w:rPr>
+          <w:rFonts w:ascii="Times New Roman" w:hAnsi="Times New Roman" w:cs="Times New Roman"/>
+          <w:sz w:val="24"/>
+          <w:szCs w:val="24"/>
+        </w:rPr>
+        <w:t xml:space="preserve">. </w:t>
       </w:r>
       <w:r>
         <w:rPr>
@@ -601,15 +650,31 @@
           <w:sz w:val="24"/>
           <w:szCs w:val="24"/>
         </w:rPr>
-        <w:t>vast amounts of financial data from their customers and other data sources to prevent suspicious conduct (Insert Citation Here from Nected).</w:t>
-      </w:r>
-      <w:r>
-        <w:rPr>
-          <w:rFonts w:ascii="Times New Roman" w:hAnsi="Times New Roman" w:cs="Times New Roman"/>
-          <w:sz w:val="24"/>
-          <w:szCs w:val="24"/>
-        </w:rPr>
-        <w:t xml:space="preserve"> One of the case studies I found was</w:t>
+        <w:t xml:space="preserve">vast amounts of financial data from their customers and other data sources to prevent suspicious conduct </w:t>
+      </w:r>
+      <w:r>
+        <w:rPr>
+          <w:rFonts w:ascii="Times New Roman" w:hAnsi="Times New Roman" w:cs="Times New Roman"/>
+          <w:sz w:val="24"/>
+          <w:szCs w:val="24"/>
+        </w:rPr>
+        <w:t>(Gupta, 2024)</w:t>
+      </w:r>
+      <w:r>
+        <w:rPr>
+          <w:rFonts w:ascii="Times New Roman" w:hAnsi="Times New Roman" w:cs="Times New Roman"/>
+          <w:sz w:val="24"/>
+          <w:szCs w:val="24"/>
+        </w:rPr>
+        <w:t xml:space="preserve">. </w:t>
+      </w:r>
+      <w:r>
+        <w:rPr>
+          <w:rFonts w:ascii="Times New Roman" w:hAnsi="Times New Roman" w:cs="Times New Roman"/>
+          <w:sz w:val="24"/>
+          <w:szCs w:val="24"/>
+        </w:rPr>
+        <w:t>One of the case studies I found was</w:t>
       </w:r>
       <w:r>
         <w:rPr>
@@ -883,7 +948,16 @@
           <w:sz w:val="24"/>
           <w:szCs w:val="24"/>
         </w:rPr>
-        <w:t xml:space="preserve"> fraud detection accuracy </w:t>
+        <w:t xml:space="preserve"> fraud detection </w:t>
+      </w:r>
+      <w:r>
+        <w:rPr>
+          <w:rFonts w:ascii="Times New Roman" w:hAnsi="Times New Roman" w:cs="Times New Roman"/>
+          <w:sz w:val="24"/>
+          <w:szCs w:val="24"/>
+        </w:rPr>
+        <w:lastRenderedPageBreak/>
+        <w:t xml:space="preserve">accuracy </w:t>
       </w:r>
       <w:r>
         <w:rPr>
@@ -899,31 +973,38 @@
           <w:sz w:val="24"/>
           <w:szCs w:val="24"/>
         </w:rPr>
-        <w:t xml:space="preserve"> (Insert Citation Here from </w:t>
-      </w:r>
-      <w:r>
-        <w:rPr>
-          <w:rFonts w:ascii="Times New Roman" w:hAnsi="Times New Roman" w:cs="Times New Roman"/>
-          <w:sz w:val="24"/>
-          <w:szCs w:val="24"/>
-        </w:rPr>
-        <w:t>SPD)</w:t>
-      </w:r>
-      <w:r>
-        <w:rPr>
-          <w:rFonts w:ascii="Times New Roman" w:hAnsi="Times New Roman" w:cs="Times New Roman"/>
-          <w:sz w:val="24"/>
-          <w:szCs w:val="24"/>
-        </w:rPr>
-        <w:t xml:space="preserve">. This study shows how </w:t>
-      </w:r>
-      <w:r>
-        <w:rPr>
-          <w:rFonts w:ascii="Times New Roman" w:hAnsi="Times New Roman" w:cs="Times New Roman"/>
-          <w:sz w:val="24"/>
-          <w:szCs w:val="24"/>
-        </w:rPr>
-        <w:lastRenderedPageBreak/>
+        <w:t xml:space="preserve"> </w:t>
+      </w:r>
+      <w:r>
+        <w:rPr>
+          <w:rFonts w:ascii="Times New Roman" w:hAnsi="Times New Roman" w:cs="Times New Roman"/>
+          <w:sz w:val="24"/>
+          <w:szCs w:val="24"/>
+        </w:rPr>
+        <w:t>(Kovalenko, 2019)</w:t>
+      </w:r>
+      <w:r>
+        <w:rPr>
+          <w:rFonts w:ascii="Times New Roman" w:hAnsi="Times New Roman" w:cs="Times New Roman"/>
+          <w:sz w:val="24"/>
+          <w:szCs w:val="24"/>
+        </w:rPr>
+        <w:t xml:space="preserve">. </w:t>
+      </w:r>
+      <w:r>
+        <w:rPr>
+          <w:rFonts w:ascii="Times New Roman" w:hAnsi="Times New Roman" w:cs="Times New Roman"/>
+          <w:sz w:val="24"/>
+          <w:szCs w:val="24"/>
+        </w:rPr>
+        <w:t xml:space="preserve">This study shows how </w:t>
+      </w:r>
+      <w:r>
+        <w:rPr>
+          <w:rFonts w:ascii="Times New Roman" w:hAnsi="Times New Roman" w:cs="Times New Roman"/>
+          <w:sz w:val="24"/>
+          <w:szCs w:val="24"/>
+        </w:rPr>
         <w:t xml:space="preserve">classification models can improve the detection accuracy of fraud detection systems and solve fraud issues. </w:t>
       </w:r>
       <w:r>
@@ -1088,7 +1169,23 @@
           <w:sz w:val="24"/>
           <w:szCs w:val="24"/>
         </w:rPr>
-        <w:t xml:space="preserve">First, I created a new column named “Address Match” to see if the Shipping and Billing addresses are the same. The data type of this column will be binary but is changed later to a category. Then, I removed unique and unnecessary attributes from the datasets to reduce noise and complexity for preprocessing. These included Transaction ID, Customer ID, IP Address, Transaction Date, Shipping Address, Billing Address, and Customer Location. Then, I checked for missing values in the dataset. I found no missing values in the training or the test set, </w:t>
+        <w:t>First, I created a new column named “Address Match” to see if the Shipping and Billing addresses are the same. The data type of this column will be binary</w:t>
+      </w:r>
+      <w:r>
+        <w:rPr>
+          <w:rFonts w:ascii="Times New Roman" w:hAnsi="Times New Roman" w:cs="Times New Roman"/>
+          <w:sz w:val="24"/>
+          <w:szCs w:val="24"/>
+        </w:rPr>
+        <w:t>, but it will be</w:t>
+      </w:r>
+      <w:r>
+        <w:rPr>
+          <w:rFonts w:ascii="Times New Roman" w:hAnsi="Times New Roman" w:cs="Times New Roman"/>
+          <w:sz w:val="24"/>
+          <w:szCs w:val="24"/>
+        </w:rPr>
+        <w:t xml:space="preserve"> changed later to a category. Then, I removed unique and unnecessary attributes from the datasets to reduce noise and complexity for preprocessing. These included Transaction ID, Customer ID, IP Address, Transaction Date, Shipping Address, Billing Address, and Customer Location. Then, </w:t>
       </w:r>
       <w:r>
         <w:rPr>
@@ -1097,7 +1194,7 @@
           <w:szCs w:val="24"/>
         </w:rPr>
         <w:lastRenderedPageBreak/>
-        <w:t xml:space="preserve">so I moved on to the next step. Afterward, I changed the “Is Fraudulent” attribute from Boolean to a category and the value to “fraudulent” and “not fraudulent,” respectively, to their Boolean values (0 and 1). Lastly, I discretized my attributes into bins to make them easier to analyze. For example, I cut the “Transaction Amount” data into bins labeled with low, medium, or high. </w:t>
+        <w:t xml:space="preserve">I checked for missing values in the dataset. I found no missing values in the training or the test set, so I moved on to the next step. Afterward, I changed the “Is Fraudulent” attribute from Boolean to a category and the value to “fraudulent” and “not fraudulent,” respectively, to their Boolean values (0 and 1). Lastly, I discretized my attributes into bins to make them easier to analyze. For example, I cut the “Transaction Amount” data into bins labeled with low, medium, or high. </w:t>
       </w:r>
     </w:p>
     <w:p>
@@ -1250,7 +1347,7 @@
           <w:sz w:val="24"/>
           <w:szCs w:val="24"/>
         </w:rPr>
-        <w:t xml:space="preserve"> I called from the </w:t>
+        <w:t xml:space="preserve"> I called the </w:t>
       </w:r>
       <w:r>
         <w:rPr>
@@ -1274,7 +1371,23 @@
           <w:sz w:val="24"/>
           <w:szCs w:val="24"/>
         </w:rPr>
-        <w:t xml:space="preserve"> to be considered frequency. I ended up setting the value of the support to 0.1. Lastly, I generated the rules from the frequent </w:t>
+        <w:t xml:space="preserve"> to be considered </w:t>
+      </w:r>
+      <w:r>
+        <w:rPr>
+          <w:rFonts w:ascii="Times New Roman" w:hAnsi="Times New Roman" w:cs="Times New Roman"/>
+          <w:sz w:val="24"/>
+          <w:szCs w:val="24"/>
+        </w:rPr>
+        <w:t>frequent</w:t>
+      </w:r>
+      <w:r>
+        <w:rPr>
+          <w:rFonts w:ascii="Times New Roman" w:hAnsi="Times New Roman" w:cs="Times New Roman"/>
+          <w:sz w:val="24"/>
+          <w:szCs w:val="24"/>
+        </w:rPr>
+        <w:t xml:space="preserve">. I ended up setting the value of the support to 0.1. Lastly, I generated the rules from the frequent </w:t>
       </w:r>
       <w:r>
         <w:rPr>
@@ -1723,7 +1836,23 @@
           <w:sz w:val="24"/>
           <w:szCs w:val="24"/>
         </w:rPr>
-        <w:t xml:space="preserve">Now, let’s examine the results </w:t>
+        <w:t xml:space="preserve">Now, </w:t>
+      </w:r>
+      <w:r>
+        <w:rPr>
+          <w:rFonts w:ascii="Times New Roman" w:hAnsi="Times New Roman" w:cs="Times New Roman"/>
+          <w:sz w:val="24"/>
+          <w:szCs w:val="24"/>
+        </w:rPr>
+        <w:t>let us</w:t>
+      </w:r>
+      <w:r>
+        <w:rPr>
+          <w:rFonts w:ascii="Times New Roman" w:hAnsi="Times New Roman" w:cs="Times New Roman"/>
+          <w:sz w:val="24"/>
+          <w:szCs w:val="24"/>
+        </w:rPr>
+        <w:t xml:space="preserve"> examine the results </w:t>
       </w:r>
       <w:r>
         <w:rPr>
@@ -1833,6 +1962,7 @@
       <w:r>
         <w:rPr>
           <w:rFonts w:ascii="Times New Roman" w:hAnsi="Times New Roman" w:cs="Times New Roman"/>
+          <w:noProof/>
           <w:sz w:val="24"/>
           <w:szCs w:val="24"/>
         </w:rPr>
@@ -2034,23 +2164,15 @@
           <w:sz w:val="24"/>
           <w:szCs w:val="24"/>
         </w:rPr>
-        <w:t xml:space="preserve">(Insert </w:t>
-      </w:r>
-      <w:r>
-        <w:rPr>
-          <w:rFonts w:ascii="Times New Roman" w:hAnsi="Times New Roman" w:cs="Times New Roman"/>
-          <w:sz w:val="24"/>
-          <w:szCs w:val="24"/>
-        </w:rPr>
-        <w:t>Citation</w:t>
-      </w:r>
-      <w:r>
-        <w:rPr>
-          <w:rFonts w:ascii="Times New Roman" w:hAnsi="Times New Roman" w:cs="Times New Roman"/>
-          <w:sz w:val="24"/>
-          <w:szCs w:val="24"/>
-        </w:rPr>
-        <w:t xml:space="preserve"> Here). </w:t>
+        <w:t>(Al-Hashedi &amp; Magalingam, 2021)</w:t>
+      </w:r>
+      <w:r>
+        <w:rPr>
+          <w:rFonts w:ascii="Times New Roman" w:hAnsi="Times New Roman" w:cs="Times New Roman"/>
+          <w:sz w:val="24"/>
+          <w:szCs w:val="24"/>
+        </w:rPr>
+        <w:t xml:space="preserve">. </w:t>
       </w:r>
       <w:r>
         <w:rPr>
@@ -2162,7 +2284,7 @@
           <w:sz w:val="24"/>
           <w:szCs w:val="24"/>
         </w:rPr>
-        <w:t xml:space="preserve">In addition, the </w:t>
+        <w:t xml:space="preserve">In </w:t>
       </w:r>
       <w:r>
         <w:rPr>
@@ -2171,7 +2293,7 @@
           <w:szCs w:val="24"/>
         </w:rPr>
         <w:lastRenderedPageBreak/>
-        <w:t xml:space="preserve">support values </w:t>
+        <w:t xml:space="preserve">addition, the support values </w:t>
       </w:r>
       <w:r>
         <w:rPr>
@@ -2470,7 +2592,23 @@
           <w:sz w:val="24"/>
           <w:szCs w:val="24"/>
         </w:rPr>
-        <w:t xml:space="preserve">However, it needs to improve on classifying transactions as fraudulent. </w:t>
+        <w:t xml:space="preserve">However, it needs to improve </w:t>
+      </w:r>
+      <w:r>
+        <w:rPr>
+          <w:rFonts w:ascii="Times New Roman" w:hAnsi="Times New Roman" w:cs="Times New Roman"/>
+          <w:sz w:val="24"/>
+          <w:szCs w:val="24"/>
+        </w:rPr>
+        <w:t>at</w:t>
+      </w:r>
+      <w:r>
+        <w:rPr>
+          <w:rFonts w:ascii="Times New Roman" w:hAnsi="Times New Roman" w:cs="Times New Roman"/>
+          <w:sz w:val="24"/>
+          <w:szCs w:val="24"/>
+        </w:rPr>
+        <w:t xml:space="preserve"> classifying transactions as fraudulent. </w:t>
       </w:r>
       <w:r>
         <w:rPr>
@@ -2498,6 +2636,7 @@
       <w:r>
         <w:rPr>
           <w:rFonts w:ascii="Times New Roman" w:hAnsi="Times New Roman" w:cs="Times New Roman"/>
+          <w:noProof/>
           <w:sz w:val="24"/>
           <w:szCs w:val="24"/>
         </w:rPr>
@@ -2561,7 +2700,13 @@
         </w:r>
       </w:fldSimple>
       <w:r>
-        <w:t xml:space="preserve"> Cross Validation Scores for Decision Trees</w:t>
+        <w:t xml:space="preserve"> </w:t>
+      </w:r>
+      <w:r>
+        <w:t>Cross-Validation</w:t>
+      </w:r>
+      <w:r>
+        <w:t xml:space="preserve"> Scores for Decision Trees</w:t>
       </w:r>
     </w:p>
     <w:p>
@@ -2952,15 +3097,23 @@
           <w:sz w:val="24"/>
           <w:szCs w:val="24"/>
         </w:rPr>
-        <w:t xml:space="preserve"> due to class imbalance. The Random Forest model performed better, with 91% accuracy, </w:t>
-      </w:r>
-      <w:r>
-        <w:rPr>
-          <w:rFonts w:ascii="Times New Roman" w:hAnsi="Times New Roman" w:cs="Times New Roman"/>
-          <w:sz w:val="24"/>
-          <w:szCs w:val="24"/>
-        </w:rPr>
-        <w:t>but it still faced fraud classification challenges</w:t>
+        <w:t xml:space="preserve"> due to class imbalance. The Random Forest model performed better</w:t>
+      </w:r>
+      <w:r>
+        <w:rPr>
+          <w:rFonts w:ascii="Times New Roman" w:hAnsi="Times New Roman" w:cs="Times New Roman"/>
+          <w:sz w:val="24"/>
+          <w:szCs w:val="24"/>
+        </w:rPr>
+        <w:t xml:space="preserve"> with 91% accuracy but </w:t>
+      </w:r>
+      <w:r>
+        <w:rPr>
+          <w:rFonts w:ascii="Times New Roman" w:hAnsi="Times New Roman" w:cs="Times New Roman"/>
+          <w:sz w:val="24"/>
+          <w:szCs w:val="24"/>
+        </w:rPr>
+        <w:t>faced fraud classification challenges</w:t>
       </w:r>
       <w:r>
         <w:rPr>
@@ -2984,7 +3137,23 @@
           <w:sz w:val="24"/>
           <w:szCs w:val="24"/>
         </w:rPr>
-        <w:t>through additional features and alternative models such as Naïve Bayes could enhance</w:t>
+        <w:t>through additional features and alternative models</w:t>
+      </w:r>
+      <w:r>
+        <w:rPr>
+          <w:rFonts w:ascii="Times New Roman" w:hAnsi="Times New Roman" w:cs="Times New Roman"/>
+          <w:sz w:val="24"/>
+          <w:szCs w:val="24"/>
+        </w:rPr>
+        <w:t>, such as Naïve Bayes,</w:t>
+      </w:r>
+      <w:r>
+        <w:rPr>
+          <w:rFonts w:ascii="Times New Roman" w:hAnsi="Times New Roman" w:cs="Times New Roman"/>
+          <w:sz w:val="24"/>
+          <w:szCs w:val="24"/>
+        </w:rPr>
+        <w:t xml:space="preserve"> could enhance</w:t>
       </w:r>
       <w:r>
         <w:rPr>
@@ -3216,6 +3385,7 @@
           <w:rFonts w:ascii="Times New Roman" w:hAnsi="Times New Roman" w:cs="Times New Roman"/>
           <w:sz w:val="24"/>
           <w:szCs w:val="24"/>
+          <w:lang w:val="es-419"/>
         </w:rPr>
       </w:pPr>
       <w:r>
@@ -3242,7 +3412,16 @@
           <w:sz w:val="24"/>
           <w:szCs w:val="24"/>
         </w:rPr>
-        <w:t xml:space="preserve">. Fraud.com. https://www.fraud.com/post/the-history-and-evolution-of-fraud#The_first-ever_fraud_case </w:t>
+        <w:t xml:space="preserve">. </w:t>
+      </w:r>
+      <w:r>
+        <w:rPr>
+          <w:rFonts w:ascii="Times New Roman" w:hAnsi="Times New Roman" w:cs="Times New Roman"/>
+          <w:sz w:val="24"/>
+          <w:szCs w:val="24"/>
+          <w:lang w:val="es-419"/>
+        </w:rPr>
+        <w:t xml:space="preserve">Fraud.com. https://www.fraud.com/post/the-history-and-evolution-of-fraud#The_first-ever_fraud_case </w:t>
       </w:r>
     </w:p>
     <w:p>

</xml_diff>